<commit_message>
Test Plan Final and Notebook
Uploaded the final version of the test plan and my engineering notebook.
</commit_message>
<xml_diff>
--- a/Notebooks/Jacob Preseau Engineering Notebook.docx
+++ b/Notebooks/Jacob Preseau Engineering Notebook.docx
@@ -508,7 +508,7 @@
       <w:pPr>
         <w:numPr>
           <w:ilvl w:val="0"/>
-          <w:numId w:val="3"/>
+          <w:numId w:val="6"/>
         </w:numPr>
         <w:ind w:left="720" w:hanging="360"/>
         <w:rPr>
@@ -520,6 +520,90 @@
           <w:rtl w:val="0"/>
         </w:rPr>
         <w:t xml:space="preserve">How to contribute to the demo on Thursday</w:t>
+      </w:r>
+    </w:p>
+    <w:p>
+      <w:pPr>
+        <w:numPr>
+          <w:ilvl w:val="0"/>
+          <w:numId w:val="6"/>
+        </w:numPr>
+        <w:ind w:left="720" w:hanging="360"/>
+        <w:rPr>
+          <w:u w:val="none"/>
+        </w:rPr>
+      </w:pPr>
+      <w:r>
+        <w:rPr>
+          <w:rtl w:val="0"/>
+        </w:rPr>
+        <w:t xml:space="preserve">Finding a task going into sprint 3</w:t>
+      </w:r>
+    </w:p>
+    <w:p>
+      <w:pPr>
+        <w:rPr/>
+      </w:pPr>
+      <w:r>
+        <w:rPr>
+          <w:rtl w:val="0"/>
+        </w:rPr>
+      </w:r>
+    </w:p>
+    <w:p>
+      <w:pPr>
+        <w:rPr/>
+      </w:pPr>
+      <w:r>
+        <w:rPr>
+          <w:rtl w:val="0"/>
+        </w:rPr>
+        <w:t xml:space="preserve">11-03-2020:</w:t>
+      </w:r>
+    </w:p>
+    <w:p>
+      <w:pPr>
+        <w:rPr/>
+      </w:pPr>
+      <w:r>
+        <w:rPr>
+          <w:rtl w:val="0"/>
+        </w:rPr>
+      </w:r>
+    </w:p>
+    <w:p>
+      <w:pPr>
+        <w:rPr/>
+      </w:pPr>
+      <w:r>
+        <w:rPr>
+          <w:rtl w:val="0"/>
+        </w:rPr>
+        <w:t xml:space="preserve">Started work on a nose selection screen. Mostly worked on re-integrating the picture taking functionality since it was taken out in the last update. Approximate work time: 1 hour 30 minutes.</w:t>
+      </w:r>
+    </w:p>
+    <w:p>
+      <w:pPr>
+        <w:rPr/>
+      </w:pPr>
+      <w:r>
+        <w:rPr>
+          <w:rtl w:val="0"/>
+        </w:rPr>
+      </w:r>
+    </w:p>
+    <w:p>
+      <w:pPr>
+        <w:rPr>
+          <w:u w:val="single"/>
+        </w:rPr>
+      </w:pPr>
+      <w:r>
+        <w:rPr>
+          <w:u w:val="single"/>
+          <w:rtl w:val="0"/>
+        </w:rPr>
+        <w:t xml:space="preserve">Standup meeting points</w:t>
       </w:r>
     </w:p>
     <w:p>
@@ -537,7 +621,461 @@
         <w:rPr>
           <w:rtl w:val="0"/>
         </w:rPr>
-        <w:t xml:space="preserve">Finding a task going into sprint 3</w:t>
+        <w:t xml:space="preserve">Working on nose selection</w:t>
+      </w:r>
+    </w:p>
+    <w:p>
+      <w:pPr>
+        <w:numPr>
+          <w:ilvl w:val="0"/>
+          <w:numId w:val="3"/>
+        </w:numPr>
+        <w:ind w:left="720" w:hanging="360"/>
+        <w:rPr>
+          <w:u w:val="none"/>
+        </w:rPr>
+      </w:pPr>
+      <w:r>
+        <w:rPr>
+          <w:rtl w:val="0"/>
+        </w:rPr>
+        <w:t xml:space="preserve">Test plan progress</w:t>
+      </w:r>
+    </w:p>
+    <w:p>
+      <w:pPr>
+        <w:rPr/>
+      </w:pPr>
+      <w:r>
+        <w:rPr>
+          <w:rtl w:val="0"/>
+        </w:rPr>
+      </w:r>
+    </w:p>
+    <w:p>
+      <w:pPr>
+        <w:rPr/>
+      </w:pPr>
+      <w:r>
+        <w:rPr>
+          <w:rtl w:val="0"/>
+        </w:rPr>
+        <w:t xml:space="preserve">11-05-2020:</w:t>
+      </w:r>
+    </w:p>
+    <w:p>
+      <w:pPr>
+        <w:rPr/>
+      </w:pPr>
+      <w:r>
+        <w:rPr>
+          <w:rtl w:val="0"/>
+        </w:rPr>
+      </w:r>
+    </w:p>
+    <w:p>
+      <w:pPr>
+        <w:rPr/>
+      </w:pPr>
+      <w:r>
+        <w:rPr>
+          <w:rtl w:val="0"/>
+        </w:rPr>
+        <w:t xml:space="preserve">Tried to figure out an issue with the shape_predictor_68_face_landmarks.dat file not being opened. This happens after the user picture is taken, and the result is meant to be a picture of a face with the 68 landmark points overlaid on top. Approximate work time: 1 hour.</w:t>
+      </w:r>
+    </w:p>
+    <w:p>
+      <w:pPr>
+        <w:rPr/>
+      </w:pPr>
+      <w:r>
+        <w:rPr>
+          <w:rtl w:val="0"/>
+        </w:rPr>
+      </w:r>
+    </w:p>
+    <w:p>
+      <w:pPr>
+        <w:rPr/>
+      </w:pPr>
+      <w:r>
+        <w:rPr>
+          <w:u w:val="single"/>
+          <w:rtl w:val="0"/>
+        </w:rPr>
+        <w:t xml:space="preserve">Standup meeting points</w:t>
+      </w:r>
+      <w:r>
+        <w:rPr>
+          <w:rtl w:val="0"/>
+        </w:rPr>
+      </w:r>
+    </w:p>
+    <w:p>
+      <w:pPr>
+        <w:numPr>
+          <w:ilvl w:val="0"/>
+          <w:numId w:val="8"/>
+        </w:numPr>
+        <w:ind w:left="720" w:hanging="360"/>
+        <w:rPr>
+          <w:u w:val="none"/>
+        </w:rPr>
+      </w:pPr>
+      <w:r>
+        <w:rPr>
+          <w:rtl w:val="0"/>
+        </w:rPr>
+        <w:t xml:space="preserve">Shape predictor file issue</w:t>
+      </w:r>
+    </w:p>
+    <w:p>
+      <w:pPr>
+        <w:rPr/>
+      </w:pPr>
+      <w:r>
+        <w:rPr>
+          <w:rtl w:val="0"/>
+        </w:rPr>
+      </w:r>
+    </w:p>
+    <w:p>
+      <w:pPr>
+        <w:rPr/>
+      </w:pPr>
+      <w:r>
+        <w:rPr>
+          <w:rtl w:val="0"/>
+        </w:rPr>
+        <w:t xml:space="preserve">11-10-2020:</w:t>
+      </w:r>
+    </w:p>
+    <w:p>
+      <w:pPr>
+        <w:rPr/>
+      </w:pPr>
+      <w:r>
+        <w:rPr>
+          <w:rtl w:val="0"/>
+        </w:rPr>
+      </w:r>
+    </w:p>
+    <w:p>
+      <w:pPr>
+        <w:rPr/>
+      </w:pPr>
+      <w:r>
+        <w:rPr>
+          <w:rtl w:val="0"/>
+        </w:rPr>
+        <w:t xml:space="preserve">Created the calcDifferencesArray function. Takes two arrays for face points and returns an array containing the differences in nose points, stored in coordinates rather than Euclidean distance. Approximate work time: 1 hour.</w:t>
+      </w:r>
+    </w:p>
+    <w:p>
+      <w:pPr>
+        <w:rPr/>
+      </w:pPr>
+      <w:r>
+        <w:rPr>
+          <w:rtl w:val="0"/>
+        </w:rPr>
+      </w:r>
+    </w:p>
+    <w:p>
+      <w:pPr>
+        <w:rPr>
+          <w:u w:val="single"/>
+        </w:rPr>
+      </w:pPr>
+      <w:r>
+        <w:rPr>
+          <w:u w:val="single"/>
+          <w:rtl w:val="0"/>
+        </w:rPr>
+        <w:t xml:space="preserve">Standup meeting points:</w:t>
+      </w:r>
+    </w:p>
+    <w:p>
+      <w:pPr>
+        <w:numPr>
+          <w:ilvl w:val="0"/>
+          <w:numId w:val="4"/>
+        </w:numPr>
+        <w:ind w:left="720" w:hanging="360"/>
+        <w:rPr/>
+      </w:pPr>
+      <w:r>
+        <w:rPr>
+          <w:rtl w:val="0"/>
+        </w:rPr>
+        <w:t xml:space="preserve">Documentation</w:t>
+      </w:r>
+    </w:p>
+    <w:p>
+      <w:pPr>
+        <w:numPr>
+          <w:ilvl w:val="0"/>
+          <w:numId w:val="4"/>
+        </w:numPr>
+        <w:ind w:left="720" w:hanging="360"/>
+        <w:rPr>
+          <w:u w:val="none"/>
+        </w:rPr>
+      </w:pPr>
+      <w:r>
+        <w:rPr>
+          <w:rtl w:val="0"/>
+        </w:rPr>
+        <w:t xml:space="preserve">What to work on next</w:t>
+      </w:r>
+    </w:p>
+    <w:p>
+      <w:pPr>
+        <w:rPr/>
+      </w:pPr>
+      <w:r>
+        <w:rPr>
+          <w:rtl w:val="0"/>
+        </w:rPr>
+      </w:r>
+    </w:p>
+    <w:p>
+      <w:pPr>
+        <w:rPr/>
+      </w:pPr>
+      <w:r>
+        <w:rPr>
+          <w:rtl w:val="0"/>
+        </w:rPr>
+        <w:t xml:space="preserve">11-17-2020:</w:t>
+      </w:r>
+    </w:p>
+    <w:p>
+      <w:pPr>
+        <w:rPr/>
+      </w:pPr>
+      <w:r>
+        <w:rPr>
+          <w:rtl w:val="0"/>
+        </w:rPr>
+      </w:r>
+    </w:p>
+    <w:p>
+      <w:pPr>
+        <w:rPr/>
+      </w:pPr>
+      <w:r>
+        <w:rPr>
+          <w:rtl w:val="0"/>
+        </w:rPr>
+        <w:t xml:space="preserve">Updated the difference calculations to use normalized point values rather than absolute ones. Points are now represented as proportions of the width and height of the face rather than absolute pixel count. An example point might look like (0.5879, 0.9883). Approximate work time: 1 hour.</w:t>
+      </w:r>
+    </w:p>
+    <w:p>
+      <w:pPr>
+        <w:rPr/>
+      </w:pPr>
+      <w:r>
+        <w:rPr>
+          <w:rtl w:val="0"/>
+        </w:rPr>
+      </w:r>
+    </w:p>
+    <w:p>
+      <w:pPr>
+        <w:rPr/>
+      </w:pPr>
+      <w:r>
+        <w:rPr>
+          <w:u w:val="single"/>
+          <w:rtl w:val="0"/>
+        </w:rPr>
+        <w:t xml:space="preserve">Standup meeting points:</w:t>
+      </w:r>
+      <w:r>
+        <w:rPr>
+          <w:rtl w:val="0"/>
+        </w:rPr>
+      </w:r>
+    </w:p>
+    <w:p>
+      <w:pPr>
+        <w:numPr>
+          <w:ilvl w:val="0"/>
+          <w:numId w:val="7"/>
+        </w:numPr>
+        <w:ind w:left="720" w:hanging="360"/>
+        <w:rPr>
+          <w:u w:val="none"/>
+        </w:rPr>
+      </w:pPr>
+      <w:r>
+        <w:rPr>
+          <w:rtl w:val="0"/>
+        </w:rPr>
+        <w:t xml:space="preserve">Final demo</w:t>
+      </w:r>
+    </w:p>
+    <w:p>
+      <w:pPr>
+        <w:numPr>
+          <w:ilvl w:val="0"/>
+          <w:numId w:val="7"/>
+        </w:numPr>
+        <w:ind w:left="720" w:hanging="360"/>
+        <w:rPr>
+          <w:u w:val="none"/>
+        </w:rPr>
+      </w:pPr>
+      <w:r>
+        <w:rPr>
+          <w:rtl w:val="0"/>
+        </w:rPr>
+        <w:t xml:space="preserve">What is left to be done</w:t>
+      </w:r>
+    </w:p>
+    <w:p>
+      <w:pPr>
+        <w:rPr/>
+      </w:pPr>
+      <w:r>
+        <w:rPr>
+          <w:rtl w:val="0"/>
+        </w:rPr>
+      </w:r>
+    </w:p>
+    <w:p>
+      <w:pPr>
+        <w:rPr/>
+      </w:pPr>
+      <w:r>
+        <w:rPr>
+          <w:rtl w:val="0"/>
+        </w:rPr>
+        <w:t xml:space="preserve">11-24-2020:</w:t>
+      </w:r>
+    </w:p>
+    <w:p>
+      <w:pPr>
+        <w:rPr/>
+      </w:pPr>
+      <w:r>
+        <w:rPr>
+          <w:rtl w:val="0"/>
+        </w:rPr>
+      </w:r>
+    </w:p>
+    <w:p>
+      <w:pPr>
+        <w:rPr/>
+      </w:pPr>
+      <w:r>
+        <w:rPr>
+          <w:rtl w:val="0"/>
+        </w:rPr>
+        <w:t xml:space="preserve">Worked on documentation. Fixed typos and added clarification in the SDS, will work through the SRS and test plan later. Approximate work time: 1 hour.</w:t>
+      </w:r>
+    </w:p>
+    <w:p>
+      <w:pPr>
+        <w:rPr/>
+      </w:pPr>
+      <w:r>
+        <w:rPr>
+          <w:rtl w:val="0"/>
+        </w:rPr>
+      </w:r>
+    </w:p>
+    <w:p>
+      <w:pPr>
+        <w:rPr>
+          <w:u w:val="single"/>
+        </w:rPr>
+      </w:pPr>
+      <w:r>
+        <w:rPr>
+          <w:u w:val="single"/>
+          <w:rtl w:val="0"/>
+        </w:rPr>
+        <w:t xml:space="preserve">Standup meeting points:</w:t>
+      </w:r>
+    </w:p>
+    <w:p>
+      <w:pPr>
+        <w:numPr>
+          <w:ilvl w:val="0"/>
+          <w:numId w:val="5"/>
+        </w:numPr>
+        <w:ind w:left="720" w:hanging="360"/>
+        <w:rPr>
+          <w:u w:val="none"/>
+        </w:rPr>
+      </w:pPr>
+      <w:r>
+        <w:rPr>
+          <w:rtl w:val="0"/>
+        </w:rPr>
+        <w:t xml:space="preserve">Working and meeting over the break</w:t>
+      </w:r>
+    </w:p>
+    <w:p>
+      <w:pPr>
+        <w:numPr>
+          <w:ilvl w:val="0"/>
+          <w:numId w:val="5"/>
+        </w:numPr>
+        <w:ind w:left="720" w:hanging="360"/>
+        <w:rPr>
+          <w:u w:val="none"/>
+        </w:rPr>
+      </w:pPr>
+      <w:r>
+        <w:rPr>
+          <w:rtl w:val="0"/>
+        </w:rPr>
+        <w:t xml:space="preserve">Demo planning</w:t>
+      </w:r>
+    </w:p>
+    <w:p>
+      <w:pPr>
+        <w:rPr/>
+      </w:pPr>
+      <w:r>
+        <w:rPr>
+          <w:rtl w:val="0"/>
+        </w:rPr>
+      </w:r>
+    </w:p>
+    <w:p>
+      <w:pPr>
+        <w:rPr/>
+      </w:pPr>
+      <w:r>
+        <w:rPr>
+          <w:rtl w:val="0"/>
+        </w:rPr>
+        <w:t xml:space="preserve">11-30-2020:</w:t>
+      </w:r>
+    </w:p>
+    <w:p>
+      <w:pPr>
+        <w:rPr/>
+      </w:pPr>
+      <w:r>
+        <w:rPr>
+          <w:rtl w:val="0"/>
+        </w:rPr>
+      </w:r>
+    </w:p>
+    <w:p>
+      <w:pPr>
+        <w:rPr/>
+      </w:pPr>
+      <w:r>
+        <w:rPr>
+          <w:rtl w:val="0"/>
+        </w:rPr>
+        <w:t xml:space="preserve">Back from Thanksgiving break. A meeting happened today; we discussed the final documentation as well as identifying the final tasks left for the sprint. My task is to add a method to visualize the changes from the user's nose to their selected nose, shown by overlaying the new nose points onto the user face.</w:t>
       </w:r>
     </w:p>
     <w:sectPr>
@@ -899,6 +1437,556 @@
       </w:rPr>
     </w:lvl>
   </w:abstractNum>
+  <w:abstractNum w:abstractNumId="4">
+    <w:lvl w:ilvl="0">
+      <w:start w:val="1"/>
+      <w:numFmt w:val="bullet"/>
+      <w:lvlText w:val="-"/>
+      <w:lvlJc w:val="left"/>
+      <w:pPr>
+        <w:ind w:left="720" w:hanging="360"/>
+      </w:pPr>
+      <w:rPr>
+        <w:u w:val="none"/>
+      </w:rPr>
+    </w:lvl>
+    <w:lvl w:ilvl="1">
+      <w:start w:val="1"/>
+      <w:numFmt w:val="bullet"/>
+      <w:lvlText w:val="-"/>
+      <w:lvlJc w:val="left"/>
+      <w:pPr>
+        <w:ind w:left="1440" w:hanging="360"/>
+      </w:pPr>
+      <w:rPr>
+        <w:u w:val="none"/>
+      </w:rPr>
+    </w:lvl>
+    <w:lvl w:ilvl="2">
+      <w:start w:val="1"/>
+      <w:numFmt w:val="bullet"/>
+      <w:lvlText w:val="-"/>
+      <w:lvlJc w:val="left"/>
+      <w:pPr>
+        <w:ind w:left="2160" w:hanging="360"/>
+      </w:pPr>
+      <w:rPr>
+        <w:u w:val="none"/>
+      </w:rPr>
+    </w:lvl>
+    <w:lvl w:ilvl="3">
+      <w:start w:val="1"/>
+      <w:numFmt w:val="bullet"/>
+      <w:lvlText w:val="-"/>
+      <w:lvlJc w:val="left"/>
+      <w:pPr>
+        <w:ind w:left="2880" w:hanging="360"/>
+      </w:pPr>
+      <w:rPr>
+        <w:u w:val="none"/>
+      </w:rPr>
+    </w:lvl>
+    <w:lvl w:ilvl="4">
+      <w:start w:val="1"/>
+      <w:numFmt w:val="bullet"/>
+      <w:lvlText w:val="-"/>
+      <w:lvlJc w:val="left"/>
+      <w:pPr>
+        <w:ind w:left="3600" w:hanging="360"/>
+      </w:pPr>
+      <w:rPr>
+        <w:u w:val="none"/>
+      </w:rPr>
+    </w:lvl>
+    <w:lvl w:ilvl="5">
+      <w:start w:val="1"/>
+      <w:numFmt w:val="bullet"/>
+      <w:lvlText w:val="-"/>
+      <w:lvlJc w:val="left"/>
+      <w:pPr>
+        <w:ind w:left="4320" w:hanging="360"/>
+      </w:pPr>
+      <w:rPr>
+        <w:u w:val="none"/>
+      </w:rPr>
+    </w:lvl>
+    <w:lvl w:ilvl="6">
+      <w:start w:val="1"/>
+      <w:numFmt w:val="bullet"/>
+      <w:lvlText w:val="-"/>
+      <w:lvlJc w:val="left"/>
+      <w:pPr>
+        <w:ind w:left="5040" w:hanging="360"/>
+      </w:pPr>
+      <w:rPr>
+        <w:u w:val="none"/>
+      </w:rPr>
+    </w:lvl>
+    <w:lvl w:ilvl="7">
+      <w:start w:val="1"/>
+      <w:numFmt w:val="bullet"/>
+      <w:lvlText w:val="-"/>
+      <w:lvlJc w:val="left"/>
+      <w:pPr>
+        <w:ind w:left="5760" w:hanging="360"/>
+      </w:pPr>
+      <w:rPr>
+        <w:u w:val="none"/>
+      </w:rPr>
+    </w:lvl>
+    <w:lvl w:ilvl="8">
+      <w:start w:val="1"/>
+      <w:numFmt w:val="bullet"/>
+      <w:lvlText w:val="-"/>
+      <w:lvlJc w:val="left"/>
+      <w:pPr>
+        <w:ind w:left="6480" w:hanging="360"/>
+      </w:pPr>
+      <w:rPr>
+        <w:u w:val="none"/>
+      </w:rPr>
+    </w:lvl>
+  </w:abstractNum>
+  <w:abstractNum w:abstractNumId="5">
+    <w:lvl w:ilvl="0">
+      <w:start w:val="1"/>
+      <w:numFmt w:val="bullet"/>
+      <w:lvlText w:val="-"/>
+      <w:lvlJc w:val="left"/>
+      <w:pPr>
+        <w:ind w:left="720" w:hanging="360"/>
+      </w:pPr>
+      <w:rPr>
+        <w:u w:val="none"/>
+      </w:rPr>
+    </w:lvl>
+    <w:lvl w:ilvl="1">
+      <w:start w:val="1"/>
+      <w:numFmt w:val="bullet"/>
+      <w:lvlText w:val="-"/>
+      <w:lvlJc w:val="left"/>
+      <w:pPr>
+        <w:ind w:left="1440" w:hanging="360"/>
+      </w:pPr>
+      <w:rPr>
+        <w:u w:val="none"/>
+      </w:rPr>
+    </w:lvl>
+    <w:lvl w:ilvl="2">
+      <w:start w:val="1"/>
+      <w:numFmt w:val="bullet"/>
+      <w:lvlText w:val="-"/>
+      <w:lvlJc w:val="left"/>
+      <w:pPr>
+        <w:ind w:left="2160" w:hanging="360"/>
+      </w:pPr>
+      <w:rPr>
+        <w:u w:val="none"/>
+      </w:rPr>
+    </w:lvl>
+    <w:lvl w:ilvl="3">
+      <w:start w:val="1"/>
+      <w:numFmt w:val="bullet"/>
+      <w:lvlText w:val="-"/>
+      <w:lvlJc w:val="left"/>
+      <w:pPr>
+        <w:ind w:left="2880" w:hanging="360"/>
+      </w:pPr>
+      <w:rPr>
+        <w:u w:val="none"/>
+      </w:rPr>
+    </w:lvl>
+    <w:lvl w:ilvl="4">
+      <w:start w:val="1"/>
+      <w:numFmt w:val="bullet"/>
+      <w:lvlText w:val="-"/>
+      <w:lvlJc w:val="left"/>
+      <w:pPr>
+        <w:ind w:left="3600" w:hanging="360"/>
+      </w:pPr>
+      <w:rPr>
+        <w:u w:val="none"/>
+      </w:rPr>
+    </w:lvl>
+    <w:lvl w:ilvl="5">
+      <w:start w:val="1"/>
+      <w:numFmt w:val="bullet"/>
+      <w:lvlText w:val="-"/>
+      <w:lvlJc w:val="left"/>
+      <w:pPr>
+        <w:ind w:left="4320" w:hanging="360"/>
+      </w:pPr>
+      <w:rPr>
+        <w:u w:val="none"/>
+      </w:rPr>
+    </w:lvl>
+    <w:lvl w:ilvl="6">
+      <w:start w:val="1"/>
+      <w:numFmt w:val="bullet"/>
+      <w:lvlText w:val="-"/>
+      <w:lvlJc w:val="left"/>
+      <w:pPr>
+        <w:ind w:left="5040" w:hanging="360"/>
+      </w:pPr>
+      <w:rPr>
+        <w:u w:val="none"/>
+      </w:rPr>
+    </w:lvl>
+    <w:lvl w:ilvl="7">
+      <w:start w:val="1"/>
+      <w:numFmt w:val="bullet"/>
+      <w:lvlText w:val="-"/>
+      <w:lvlJc w:val="left"/>
+      <w:pPr>
+        <w:ind w:left="5760" w:hanging="360"/>
+      </w:pPr>
+      <w:rPr>
+        <w:u w:val="none"/>
+      </w:rPr>
+    </w:lvl>
+    <w:lvl w:ilvl="8">
+      <w:start w:val="1"/>
+      <w:numFmt w:val="bullet"/>
+      <w:lvlText w:val="-"/>
+      <w:lvlJc w:val="left"/>
+      <w:pPr>
+        <w:ind w:left="6480" w:hanging="360"/>
+      </w:pPr>
+      <w:rPr>
+        <w:u w:val="none"/>
+      </w:rPr>
+    </w:lvl>
+  </w:abstractNum>
+  <w:abstractNum w:abstractNumId="6">
+    <w:lvl w:ilvl="0">
+      <w:start w:val="1"/>
+      <w:numFmt w:val="bullet"/>
+      <w:lvlText w:val="-"/>
+      <w:lvlJc w:val="left"/>
+      <w:pPr>
+        <w:ind w:left="720" w:hanging="360"/>
+      </w:pPr>
+      <w:rPr>
+        <w:u w:val="none"/>
+      </w:rPr>
+    </w:lvl>
+    <w:lvl w:ilvl="1">
+      <w:start w:val="1"/>
+      <w:numFmt w:val="bullet"/>
+      <w:lvlText w:val="-"/>
+      <w:lvlJc w:val="left"/>
+      <w:pPr>
+        <w:ind w:left="1440" w:hanging="360"/>
+      </w:pPr>
+      <w:rPr>
+        <w:u w:val="none"/>
+      </w:rPr>
+    </w:lvl>
+    <w:lvl w:ilvl="2">
+      <w:start w:val="1"/>
+      <w:numFmt w:val="bullet"/>
+      <w:lvlText w:val="-"/>
+      <w:lvlJc w:val="left"/>
+      <w:pPr>
+        <w:ind w:left="2160" w:hanging="360"/>
+      </w:pPr>
+      <w:rPr>
+        <w:u w:val="none"/>
+      </w:rPr>
+    </w:lvl>
+    <w:lvl w:ilvl="3">
+      <w:start w:val="1"/>
+      <w:numFmt w:val="bullet"/>
+      <w:lvlText w:val="-"/>
+      <w:lvlJc w:val="left"/>
+      <w:pPr>
+        <w:ind w:left="2880" w:hanging="360"/>
+      </w:pPr>
+      <w:rPr>
+        <w:u w:val="none"/>
+      </w:rPr>
+    </w:lvl>
+    <w:lvl w:ilvl="4">
+      <w:start w:val="1"/>
+      <w:numFmt w:val="bullet"/>
+      <w:lvlText w:val="-"/>
+      <w:lvlJc w:val="left"/>
+      <w:pPr>
+        <w:ind w:left="3600" w:hanging="360"/>
+      </w:pPr>
+      <w:rPr>
+        <w:u w:val="none"/>
+      </w:rPr>
+    </w:lvl>
+    <w:lvl w:ilvl="5">
+      <w:start w:val="1"/>
+      <w:numFmt w:val="bullet"/>
+      <w:lvlText w:val="-"/>
+      <w:lvlJc w:val="left"/>
+      <w:pPr>
+        <w:ind w:left="4320" w:hanging="360"/>
+      </w:pPr>
+      <w:rPr>
+        <w:u w:val="none"/>
+      </w:rPr>
+    </w:lvl>
+    <w:lvl w:ilvl="6">
+      <w:start w:val="1"/>
+      <w:numFmt w:val="bullet"/>
+      <w:lvlText w:val="-"/>
+      <w:lvlJc w:val="left"/>
+      <w:pPr>
+        <w:ind w:left="5040" w:hanging="360"/>
+      </w:pPr>
+      <w:rPr>
+        <w:u w:val="none"/>
+      </w:rPr>
+    </w:lvl>
+    <w:lvl w:ilvl="7">
+      <w:start w:val="1"/>
+      <w:numFmt w:val="bullet"/>
+      <w:lvlText w:val="-"/>
+      <w:lvlJc w:val="left"/>
+      <w:pPr>
+        <w:ind w:left="5760" w:hanging="360"/>
+      </w:pPr>
+      <w:rPr>
+        <w:u w:val="none"/>
+      </w:rPr>
+    </w:lvl>
+    <w:lvl w:ilvl="8">
+      <w:start w:val="1"/>
+      <w:numFmt w:val="bullet"/>
+      <w:lvlText w:val="-"/>
+      <w:lvlJc w:val="left"/>
+      <w:pPr>
+        <w:ind w:left="6480" w:hanging="360"/>
+      </w:pPr>
+      <w:rPr>
+        <w:u w:val="none"/>
+      </w:rPr>
+    </w:lvl>
+  </w:abstractNum>
+  <w:abstractNum w:abstractNumId="7">
+    <w:lvl w:ilvl="0">
+      <w:start w:val="1"/>
+      <w:numFmt w:val="bullet"/>
+      <w:lvlText w:val="-"/>
+      <w:lvlJc w:val="left"/>
+      <w:pPr>
+        <w:ind w:left="720" w:hanging="360"/>
+      </w:pPr>
+      <w:rPr>
+        <w:u w:val="none"/>
+      </w:rPr>
+    </w:lvl>
+    <w:lvl w:ilvl="1">
+      <w:start w:val="1"/>
+      <w:numFmt w:val="bullet"/>
+      <w:lvlText w:val="-"/>
+      <w:lvlJc w:val="left"/>
+      <w:pPr>
+        <w:ind w:left="1440" w:hanging="360"/>
+      </w:pPr>
+      <w:rPr>
+        <w:u w:val="none"/>
+      </w:rPr>
+    </w:lvl>
+    <w:lvl w:ilvl="2">
+      <w:start w:val="1"/>
+      <w:numFmt w:val="bullet"/>
+      <w:lvlText w:val="-"/>
+      <w:lvlJc w:val="left"/>
+      <w:pPr>
+        <w:ind w:left="2160" w:hanging="360"/>
+      </w:pPr>
+      <w:rPr>
+        <w:u w:val="none"/>
+      </w:rPr>
+    </w:lvl>
+    <w:lvl w:ilvl="3">
+      <w:start w:val="1"/>
+      <w:numFmt w:val="bullet"/>
+      <w:lvlText w:val="-"/>
+      <w:lvlJc w:val="left"/>
+      <w:pPr>
+        <w:ind w:left="2880" w:hanging="360"/>
+      </w:pPr>
+      <w:rPr>
+        <w:u w:val="none"/>
+      </w:rPr>
+    </w:lvl>
+    <w:lvl w:ilvl="4">
+      <w:start w:val="1"/>
+      <w:numFmt w:val="bullet"/>
+      <w:lvlText w:val="-"/>
+      <w:lvlJc w:val="left"/>
+      <w:pPr>
+        <w:ind w:left="3600" w:hanging="360"/>
+      </w:pPr>
+      <w:rPr>
+        <w:u w:val="none"/>
+      </w:rPr>
+    </w:lvl>
+    <w:lvl w:ilvl="5">
+      <w:start w:val="1"/>
+      <w:numFmt w:val="bullet"/>
+      <w:lvlText w:val="-"/>
+      <w:lvlJc w:val="left"/>
+      <w:pPr>
+        <w:ind w:left="4320" w:hanging="360"/>
+      </w:pPr>
+      <w:rPr>
+        <w:u w:val="none"/>
+      </w:rPr>
+    </w:lvl>
+    <w:lvl w:ilvl="6">
+      <w:start w:val="1"/>
+      <w:numFmt w:val="bullet"/>
+      <w:lvlText w:val="-"/>
+      <w:lvlJc w:val="left"/>
+      <w:pPr>
+        <w:ind w:left="5040" w:hanging="360"/>
+      </w:pPr>
+      <w:rPr>
+        <w:u w:val="none"/>
+      </w:rPr>
+    </w:lvl>
+    <w:lvl w:ilvl="7">
+      <w:start w:val="1"/>
+      <w:numFmt w:val="bullet"/>
+      <w:lvlText w:val="-"/>
+      <w:lvlJc w:val="left"/>
+      <w:pPr>
+        <w:ind w:left="5760" w:hanging="360"/>
+      </w:pPr>
+      <w:rPr>
+        <w:u w:val="none"/>
+      </w:rPr>
+    </w:lvl>
+    <w:lvl w:ilvl="8">
+      <w:start w:val="1"/>
+      <w:numFmt w:val="bullet"/>
+      <w:lvlText w:val="-"/>
+      <w:lvlJc w:val="left"/>
+      <w:pPr>
+        <w:ind w:left="6480" w:hanging="360"/>
+      </w:pPr>
+      <w:rPr>
+        <w:u w:val="none"/>
+      </w:rPr>
+    </w:lvl>
+  </w:abstractNum>
+  <w:abstractNum w:abstractNumId="8">
+    <w:lvl w:ilvl="0">
+      <w:start w:val="1"/>
+      <w:numFmt w:val="bullet"/>
+      <w:lvlText w:val="-"/>
+      <w:lvlJc w:val="left"/>
+      <w:pPr>
+        <w:ind w:left="720" w:hanging="360"/>
+      </w:pPr>
+      <w:rPr>
+        <w:u w:val="none"/>
+      </w:rPr>
+    </w:lvl>
+    <w:lvl w:ilvl="1">
+      <w:start w:val="1"/>
+      <w:numFmt w:val="bullet"/>
+      <w:lvlText w:val="-"/>
+      <w:lvlJc w:val="left"/>
+      <w:pPr>
+        <w:ind w:left="1440" w:hanging="360"/>
+      </w:pPr>
+      <w:rPr>
+        <w:u w:val="none"/>
+      </w:rPr>
+    </w:lvl>
+    <w:lvl w:ilvl="2">
+      <w:start w:val="1"/>
+      <w:numFmt w:val="bullet"/>
+      <w:lvlText w:val="-"/>
+      <w:lvlJc w:val="left"/>
+      <w:pPr>
+        <w:ind w:left="2160" w:hanging="360"/>
+      </w:pPr>
+      <w:rPr>
+        <w:u w:val="none"/>
+      </w:rPr>
+    </w:lvl>
+    <w:lvl w:ilvl="3">
+      <w:start w:val="1"/>
+      <w:numFmt w:val="bullet"/>
+      <w:lvlText w:val="-"/>
+      <w:lvlJc w:val="left"/>
+      <w:pPr>
+        <w:ind w:left="2880" w:hanging="360"/>
+      </w:pPr>
+      <w:rPr>
+        <w:u w:val="none"/>
+      </w:rPr>
+    </w:lvl>
+    <w:lvl w:ilvl="4">
+      <w:start w:val="1"/>
+      <w:numFmt w:val="bullet"/>
+      <w:lvlText w:val="-"/>
+      <w:lvlJc w:val="left"/>
+      <w:pPr>
+        <w:ind w:left="3600" w:hanging="360"/>
+      </w:pPr>
+      <w:rPr>
+        <w:u w:val="none"/>
+      </w:rPr>
+    </w:lvl>
+    <w:lvl w:ilvl="5">
+      <w:start w:val="1"/>
+      <w:numFmt w:val="bullet"/>
+      <w:lvlText w:val="-"/>
+      <w:lvlJc w:val="left"/>
+      <w:pPr>
+        <w:ind w:left="4320" w:hanging="360"/>
+      </w:pPr>
+      <w:rPr>
+        <w:u w:val="none"/>
+      </w:rPr>
+    </w:lvl>
+    <w:lvl w:ilvl="6">
+      <w:start w:val="1"/>
+      <w:numFmt w:val="bullet"/>
+      <w:lvlText w:val="-"/>
+      <w:lvlJc w:val="left"/>
+      <w:pPr>
+        <w:ind w:left="5040" w:hanging="360"/>
+      </w:pPr>
+      <w:rPr>
+        <w:u w:val="none"/>
+      </w:rPr>
+    </w:lvl>
+    <w:lvl w:ilvl="7">
+      <w:start w:val="1"/>
+      <w:numFmt w:val="bullet"/>
+      <w:lvlText w:val="-"/>
+      <w:lvlJc w:val="left"/>
+      <w:pPr>
+        <w:ind w:left="5760" w:hanging="360"/>
+      </w:pPr>
+      <w:rPr>
+        <w:u w:val="none"/>
+      </w:rPr>
+    </w:lvl>
+    <w:lvl w:ilvl="8">
+      <w:start w:val="1"/>
+      <w:numFmt w:val="bullet"/>
+      <w:lvlText w:val="-"/>
+      <w:lvlJc w:val="left"/>
+      <w:pPr>
+        <w:ind w:left="6480" w:hanging="360"/>
+      </w:pPr>
+      <w:rPr>
+        <w:u w:val="none"/>
+      </w:rPr>
+    </w:lvl>
+  </w:abstractNum>
   <w:num w:numId="1">
     <w:abstractNumId w:val="1"/>
   </w:num>
@@ -907,6 +1995,21 @@
   </w:num>
   <w:num w:numId="3">
     <w:abstractNumId w:val="3"/>
+  </w:num>
+  <w:num w:numId="4">
+    <w:abstractNumId w:val="4"/>
+  </w:num>
+  <w:num w:numId="5">
+    <w:abstractNumId w:val="5"/>
+  </w:num>
+  <w:num w:numId="6">
+    <w:abstractNumId w:val="6"/>
+  </w:num>
+  <w:num w:numId="7">
+    <w:abstractNumId w:val="7"/>
+  </w:num>
+  <w:num w:numId="8">
+    <w:abstractNumId w:val="8"/>
   </w:num>
 </w:numbering>
 </file>

</xml_diff>